<commit_message>
Apply changes and Maptiler
Co-authored-by: Bartosz Semeniuk <s20462@pjwstk.edu.pl>
</commit_message>
<xml_diff>
--- a/Technologie Backend.docx
+++ b/Technologie Backend.docx
@@ -7,13 +7,8 @@
         <w:pStyle w:val="Nagwek1"/>
       </w:pPr>
       <w:r>
-        <w:t xml:space="preserve">Technologie w </w:t>
-      </w:r>
-      <w:proofErr w:type="spellStart"/>
-      <w:r>
-        <w:t>Backend</w:t>
-      </w:r>
-      <w:proofErr w:type="spellEnd"/>
+        <w:t>Technologie w Backend</w:t>
+      </w:r>
     </w:p>
     <w:p/>
     <w:p>
@@ -93,11 +88,20 @@
         </w:drawing>
       </w:r>
       <w:r>
-        <w:t>Od wielu lat jest to jeden z najpopularniejszych języków programowania. Jest niezawodna, bezpieczna i niezależna od architektury. Programy napisane w Javie są kompilowane do kodu maszynowego.</w:t>
-      </w:r>
-    </w:p>
-    <w:p>
-      <w:r>
+        <w:t xml:space="preserve">Od wielu lat jest to jeden z najpopularniejszych języków programowania. Jest niezawodna, bezpieczna i niezależna od architektury. Programy napisane w Javie są kompilowane do kodu </w:t>
+      </w:r>
+      <w:r>
+        <w:t>bajtowego Javy następnie interpretowanego przez JVM</w:t>
+      </w:r>
+      <w:r>
+        <w:t>.</w:t>
+      </w:r>
+    </w:p>
+    <w:p>
+      <w:r>
+        <w:rPr>
+          <w:noProof/>
+        </w:rPr>
         <w:drawing>
           <wp:inline distT="0" distB="0" distL="0" distR="0" wp14:anchorId="4E64935A" wp14:editId="38659B71">
             <wp:extent cx="2750820" cy="1253398"/>
@@ -151,19 +155,29 @@
     <w:p>
       <w:r>
         <w:tab/>
-        <w:t xml:space="preserve">Framework przeznaczony dla języka Java, stworzony jako konkurencja dla Enterprise Java </w:t>
-      </w:r>
-      <w:proofErr w:type="spellStart"/>
-      <w:r>
-        <w:t>Beans</w:t>
-      </w:r>
-      <w:proofErr w:type="spellEnd"/>
-      <w:r>
-        <w:t>. Dzięki niemu tworzy się oprogramowanie w szybszy i łatwiejszy sposób.</w:t>
-      </w:r>
-    </w:p>
-    <w:p>
-      <w:r>
+        <w:t>Framework przeznaczony dla język</w:t>
+      </w:r>
+      <w:r>
+        <w:t>ów uruchamianych przez JVM</w:t>
+      </w:r>
+      <w:r>
+        <w:t>,</w:t>
+      </w:r>
+      <w:r>
+        <w:t xml:space="preserve"> stworzony jako </w:t>
+      </w:r>
+      <w:r>
+        <w:t>rozszerzenie</w:t>
+      </w:r>
+      <w:r>
+        <w:t xml:space="preserve"> dla Enterprise Java Beans. Dzięki niemu tworzy się oprogramowanie w szybszy i łatwiejszy sposób.</w:t>
+      </w:r>
+    </w:p>
+    <w:p>
+      <w:r>
+        <w:rPr>
+          <w:noProof/>
+        </w:rPr>
         <w:drawing>
           <wp:inline distT="0" distB="0" distL="0" distR="0" wp14:anchorId="429DE89E" wp14:editId="3EF1D5AF">
             <wp:extent cx="2918713" cy="1928027"/>
@@ -205,24 +219,14 @@
       <w:pPr>
         <w:pStyle w:val="Nagwek2"/>
       </w:pPr>
-      <w:proofErr w:type="spellStart"/>
       <w:r>
         <w:t>Hibernate</w:t>
       </w:r>
-      <w:proofErr w:type="spellEnd"/>
     </w:p>
     <w:p>
       <w:r>
         <w:tab/>
-        <w:t xml:space="preserve">Framework wspomagający dostęp do danych w Javie. Opisuje strukturę danych za pomocą </w:t>
-      </w:r>
-      <w:proofErr w:type="spellStart"/>
-      <w:r>
-        <w:t>xml</w:t>
-      </w:r>
-      <w:proofErr w:type="spellEnd"/>
-      <w:r>
-        <w:t>, a dzięki temu jest to rzucane na obiekty w Javie.</w:t>
+        <w:t>Framework wspomagający dostęp do danych w Javie. Opisuje strukturę danych za pomocą xml, a dzięki temu jest to rzucane na obiekty w Javie.</w:t>
       </w:r>
     </w:p>
     <w:p>
@@ -235,11 +239,17 @@
     </w:p>
     <w:p>
       <w:r>
-        <w:t>To biblioteka Javy, która w znaczny sposób zmniejsza za pomocą adnotacji linijki kodu.</w:t>
-      </w:r>
-    </w:p>
-    <w:p>
-      <w:r>
+        <w:t xml:space="preserve">To biblioteka Javy, która w znaczny sposób zmniejsza za pomocą adnotacji </w:t>
+      </w:r>
+      <w:r>
+        <w:t>boilerplate typowy dla języków obiektowych.</w:t>
+      </w:r>
+    </w:p>
+    <w:p>
+      <w:r>
+        <w:rPr>
+          <w:noProof/>
+        </w:rPr>
         <w:lastRenderedPageBreak/>
         <w:drawing>
           <wp:inline distT="0" distB="0" distL="0" distR="0" wp14:anchorId="6365E5A6" wp14:editId="57280A50">
@@ -282,11 +292,12 @@
       <w:pPr>
         <w:pStyle w:val="Nagwek2"/>
       </w:pPr>
-      <w:proofErr w:type="spellStart"/>
-      <w:r>
-        <w:t>Postgres</w:t>
-      </w:r>
-      <w:proofErr w:type="spellEnd"/>
+      <w:r>
+        <w:t>Postgre</w:t>
+      </w:r>
+      <w:r>
+        <w:t>SQL</w:t>
+      </w:r>
     </w:p>
     <w:p>
       <w:r>
@@ -341,15 +352,20 @@
     <w:p>
       <w:r>
         <w:tab/>
-        <w:t xml:space="preserve">Obecnie najpopularniejszy system kontroli wersji. Opierający się na repozytoriach, </w:t>
-      </w:r>
-      <w:proofErr w:type="spellStart"/>
-      <w:r>
-        <w:t>branchach</w:t>
-      </w:r>
-      <w:proofErr w:type="spellEnd"/>
-      <w:r>
-        <w:t xml:space="preserve"> i commitach.</w:t>
+        <w:t>Obecnie najpopularniejszy system kontroli wersji. Opierający się na repozytoriach, branchach i commitach.</w:t>
+      </w:r>
+    </w:p>
+    <w:p>
+      <w:pPr>
+        <w:pStyle w:val="Nagwek2"/>
+      </w:pPr>
+      <w:r>
+        <w:t>Maptiler cloud</w:t>
+      </w:r>
+    </w:p>
+    <w:p>
+      <w:r>
+        <w:t>Geocoding API używany do konwertowania adresu na współrzędne geograficzne i na odwrót.</w:t>
       </w:r>
     </w:p>
     <w:sectPr>

</xml_diff>